<commit_message>
ok - Commented GitLatch Commit @ 2024-6-25-7-13-45-70
</commit_message>
<xml_diff>
--- a/Ewc123122333www.docx
+++ b/Ewc123122333www.docx
@@ -8,6 +8,12 @@
           <w:lang w:val="en-IN"/>
         </w:rPr>
       </w:pPr>
+      <w:r>
+        <w:rPr>
+          <w:lang w:val="en-IN"/>
+        </w:rPr>
+        <w:t>ok</w:t>
+      </w:r>
       <w:r>
         <w:rPr>
           <w:lang w:val="en-IN"/>
@@ -1249,7 +1255,7 @@
 </file>
 
 <file path=word/webextensions/webextension1.xml><?xml version="1.0" encoding="utf-8"?>
-<we:webextension xmlns:we="http://schemas.microsoft.com/office/webextensions/webextension/2010/11" id="{F19D4396-C85D-4020-BC55-100B62E7CBDA}">
+<we:webextension xmlns:we="http://schemas.microsoft.com/office/webextensions/webextension/2010/11" id="{4E1753D8-D1AD-4F51-8847-138F4DBB6AE8}">
   <we:reference id="0115cf6a-3048-47ca-abd1-7248654a3b50" version="1.0.0.4" store="developer" storeType="Registry"/>
   <we:alternateReferences/>
   <we:properties>

</xml_diff>

<commit_message>
Commentless GitLatch Commit @ 2024-6-25-13-51-28-418
</commit_message>
<xml_diff>
--- a/Ewc123122333www.docx
+++ b/Ewc123122333www.docx
@@ -1,6 +1,6 @@
 
 <file path=word/document.xml><?xml version="1.0" encoding="utf-8"?>
-<w:document xmlns:wpc="http://schemas.microsoft.com/office/word/2010/wordprocessingCanvas" xmlns:cx="http://schemas.microsoft.com/office/drawing/2014/chartex" xmlns:cx1="http://schemas.microsoft.com/office/drawing/2015/9/8/chartex" xmlns:cx2="http://schemas.microsoft.com/office/drawing/2015/10/21/chartex" xmlns:cx3="http://schemas.microsoft.com/office/drawing/2016/5/9/chartex" xmlns:cx4="http://schemas.microsoft.com/office/drawing/2016/5/10/chartex" xmlns:cx5="http://schemas.microsoft.com/office/drawing/2016/5/11/chartex" xmlns:cx6="http://schemas.microsoft.com/office/drawing/2016/5/12/chartex" xmlns:cx7="http://schemas.microsoft.com/office/drawing/2016/5/13/chartex" xmlns:cx8="http://schemas.microsoft.com/office/drawing/2016/5/14/chartex" xmlns:mc="http://schemas.openxmlformats.org/markup-compatibility/2006" xmlns:aink="http://schemas.microsoft.com/office/drawing/2016/ink" xmlns:am3d="http://schemas.microsoft.com/office/drawing/2017/model3d" xmlns:o="urn:schemas-microsoft-com:office:office" xmlns:oel="http://schemas.microsoft.com/office/2019/extlst" xmlns:r="http://schemas.openxmlformats.org/officeDocument/2006/relationships" xmlns:m="http://schemas.openxmlformats.org/officeDocument/2006/math" xmlns:v="urn:schemas-microsoft-com:vml" xmlns:wp14="http://schemas.microsoft.com/office/word/2010/wordprocessingDrawing" xmlns:wp="http://schemas.openxmlformats.org/drawingml/2006/wordprocessingDrawing" xmlns:w10="urn:schemas-microsoft-com:office:word" xmlns:w="http://schemas.openxmlformats.org/wordprocessingml/2006/main" xmlns:w14="http://schemas.microsoft.com/office/word/2010/wordml" xmlns:w15="http://schemas.microsoft.com/office/word/2012/wordml" xmlns:w16cex="http://schemas.microsoft.com/office/word/2018/wordml/cex" xmlns:w16cid="http://schemas.microsoft.com/office/word/2016/wordml/cid" xmlns:w16="http://schemas.microsoft.com/office/word/2018/wordml" xmlns:w16du="http://schemas.microsoft.com/office/word/2023/wordml/word16du" xmlns:w16sdtdh="http://schemas.microsoft.com/office/word/2020/wordml/sdtdatahash" xmlns:w16se="http://schemas.microsoft.com/office/word/2015/wordml/symex" xmlns:wpg="http://schemas.microsoft.com/office/word/2010/wordprocessingGroup" xmlns:wpi="http://schemas.microsoft.com/office/word/2010/wordprocessingInk" xmlns:wne="http://schemas.microsoft.com/office/word/2006/wordml" xmlns:wps="http://schemas.microsoft.com/office/word/2010/wordprocessingShape" mc:Ignorable="w14 w15 w16se w16cid w16 w16cex w16sdtdh w16du wp14">
+<w:document xmlns:wpc="http://schemas.microsoft.com/office/word/2010/wordprocessingCanvas" xmlns:cx="http://schemas.microsoft.com/office/drawing/2014/chartex" xmlns:cx1="http://schemas.microsoft.com/office/drawing/2015/9/8/chartex" xmlns:cx2="http://schemas.microsoft.com/office/drawing/2015/10/21/chartex" xmlns:cx3="http://schemas.microsoft.com/office/drawing/2016/5/9/chartex" xmlns:cx4="http://schemas.microsoft.com/office/drawing/2016/5/10/chartex" xmlns:cx5="http://schemas.microsoft.com/office/drawing/2016/5/11/chartex" xmlns:cx6="http://schemas.microsoft.com/office/drawing/2016/5/12/chartex" xmlns:cx7="http://schemas.microsoft.com/office/drawing/2016/5/13/chartex" xmlns:cx8="http://schemas.microsoft.com/office/drawing/2016/5/14/chartex" xmlns:mc="http://schemas.openxmlformats.org/markup-compatibility/2006" xmlns:aink="http://schemas.microsoft.com/office/drawing/2016/ink" xmlns:am3d="http://schemas.microsoft.com/office/drawing/2017/model3d" xmlns:o="urn:schemas-microsoft-com:office:office" xmlns:oel="http://schemas.microsoft.com/office/2019/extlst" xmlns:r="http://schemas.openxmlformats.org/officeDocument/2006/relationships" xmlns:m="http://schemas.openxmlformats.org/officeDocument/2006/math" xmlns:v="urn:schemas-microsoft-com:vml" xmlns:wp14="http://schemas.microsoft.com/office/word/2010/wordprocessingDrawing" xmlns:wp="http://schemas.openxmlformats.org/drawingml/2006/wordprocessingDrawing" xmlns:w10="urn:schemas-microsoft-com:office:word" xmlns:w="http://schemas.openxmlformats.org/wordprocessingml/2006/main" xmlns:w14="http://schemas.microsoft.com/office/word/2010/wordml" xmlns:w15="http://schemas.microsoft.com/office/word/2012/wordml" xmlns:w16cex="http://schemas.microsoft.com/office/word/2018/wordml/cex" xmlns:w16cid="http://schemas.microsoft.com/office/word/2016/wordml/cid" xmlns:w16="http://schemas.microsoft.com/office/word/2018/wordml" xmlns:w16sdtdh="http://schemas.microsoft.com/office/word/2020/wordml/sdtdatahash" xmlns:w16se="http://schemas.microsoft.com/office/word/2015/wordml/symex" xmlns:wpg="http://schemas.microsoft.com/office/word/2010/wordprocessingGroup" xmlns:wpi="http://schemas.microsoft.com/office/word/2010/wordprocessingInk" xmlns:wne="http://schemas.microsoft.com/office/word/2006/wordml" xmlns:wps="http://schemas.microsoft.com/office/word/2010/wordprocessingShape" mc:Ignorable="w14 w15 w16se w16cid w16 w16cex w16sdtdh wp14">
   <w:body>
     <w:p>
       <w:pPr>
@@ -32,7 +32,7 @@
 </file>
 
 <file path=word/styles.xml><?xml version="1.0" encoding="utf-8"?>
-<w:styles xmlns:mc="http://schemas.openxmlformats.org/markup-compatibility/2006" xmlns:r="http://schemas.openxmlformats.org/officeDocument/2006/relationships" xmlns:w="http://schemas.openxmlformats.org/wordprocessingml/2006/main" xmlns:w14="http://schemas.microsoft.com/office/word/2010/wordml" xmlns:w15="http://schemas.microsoft.com/office/word/2012/wordml" xmlns:w16cex="http://schemas.microsoft.com/office/word/2018/wordml/cex" xmlns:w16cid="http://schemas.microsoft.com/office/word/2016/wordml/cid" xmlns:w16="http://schemas.microsoft.com/office/word/2018/wordml" xmlns:w16du="http://schemas.microsoft.com/office/word/2023/wordml/word16du" xmlns:w16sdtdh="http://schemas.microsoft.com/office/word/2020/wordml/sdtdatahash" xmlns:w16se="http://schemas.microsoft.com/office/word/2015/wordml/symex" mc:Ignorable="w14 w15 w16se w16cid w16 w16cex w16sdtdh w16du">
+<w:styles xmlns:mc="http://schemas.openxmlformats.org/markup-compatibility/2006" xmlns:r="http://schemas.openxmlformats.org/officeDocument/2006/relationships" xmlns:w="http://schemas.openxmlformats.org/wordprocessingml/2006/main" xmlns:w14="http://schemas.microsoft.com/office/word/2010/wordml" xmlns:w15="http://schemas.microsoft.com/office/word/2012/wordml" xmlns:w16cex="http://schemas.microsoft.com/office/word/2018/wordml/cex" xmlns:w16cid="http://schemas.microsoft.com/office/word/2016/wordml/cid" xmlns:w16="http://schemas.microsoft.com/office/word/2018/wordml" xmlns:w16sdtdh="http://schemas.microsoft.com/office/word/2020/wordml/sdtdatahash" xmlns:w16se="http://schemas.microsoft.com/office/word/2015/wordml/symex" mc:Ignorable="w14 w15 w16se w16cid w16 w16cex w16sdtdh">
   <w:docDefaults>
     <w:rPrDefault>
       <w:rPr>
@@ -1248,14 +1248,14 @@
 
 <file path=word/webextensions/taskpanes.xml><?xml version="1.0" encoding="utf-8"?>
 <wetp:taskpanes xmlns:wetp="http://schemas.microsoft.com/office/webextensions/taskpanes/2010/11">
-  <wetp:taskpane dockstate="right" visibility="0" width="438" row="0">
+  <wetp:taskpane dockstate="right" visibility="0" width="350" row="0">
     <wetp:webextensionref xmlns:r="http://schemas.openxmlformats.org/officeDocument/2006/relationships" r:id="rId1"/>
   </wetp:taskpane>
 </wetp:taskpanes>
 </file>
 
 <file path=word/webextensions/webextension1.xml><?xml version="1.0" encoding="utf-8"?>
-<we:webextension xmlns:we="http://schemas.microsoft.com/office/webextensions/webextension/2010/11" id="{4E1753D8-D1AD-4F51-8847-138F4DBB6AE8}">
+<we:webextension xmlns:we="http://schemas.microsoft.com/office/webextensions/webextension/2010/11" id="{0B7BBE17-B6BB-CB4C-8A16-64E28D2ABF5A}">
   <we:reference id="0115cf6a-3048-47ca-abd1-7248654a3b50" version="1.0.0.4" store="developer" storeType="Registry"/>
   <we:alternateReferences/>
   <we:properties>

</xml_diff>

<commit_message>
Commentless GitLatch Commit @ 2024-6-25-9-57-3-93
</commit_message>
<xml_diff>
--- a/Ewc123122333www.docx
+++ b/Ewc123122333www.docx
@@ -1,6 +1,6 @@
 
 <file path=word/document.xml><?xml version="1.0" encoding="utf-8"?>
-<w:document xmlns:wpc="http://schemas.microsoft.com/office/word/2010/wordprocessingCanvas" xmlns:cx="http://schemas.microsoft.com/office/drawing/2014/chartex" xmlns:cx1="http://schemas.microsoft.com/office/drawing/2015/9/8/chartex" xmlns:cx2="http://schemas.microsoft.com/office/drawing/2015/10/21/chartex" xmlns:cx3="http://schemas.microsoft.com/office/drawing/2016/5/9/chartex" xmlns:cx4="http://schemas.microsoft.com/office/drawing/2016/5/10/chartex" xmlns:cx5="http://schemas.microsoft.com/office/drawing/2016/5/11/chartex" xmlns:cx6="http://schemas.microsoft.com/office/drawing/2016/5/12/chartex" xmlns:cx7="http://schemas.microsoft.com/office/drawing/2016/5/13/chartex" xmlns:cx8="http://schemas.microsoft.com/office/drawing/2016/5/14/chartex" xmlns:mc="http://schemas.openxmlformats.org/markup-compatibility/2006" xmlns:aink="http://schemas.microsoft.com/office/drawing/2016/ink" xmlns:am3d="http://schemas.microsoft.com/office/drawing/2017/model3d" xmlns:o="urn:schemas-microsoft-com:office:office" xmlns:oel="http://schemas.microsoft.com/office/2019/extlst" xmlns:r="http://schemas.openxmlformats.org/officeDocument/2006/relationships" xmlns:m="http://schemas.openxmlformats.org/officeDocument/2006/math" xmlns:v="urn:schemas-microsoft-com:vml" xmlns:wp14="http://schemas.microsoft.com/office/word/2010/wordprocessingDrawing" xmlns:wp="http://schemas.openxmlformats.org/drawingml/2006/wordprocessingDrawing" xmlns:w10="urn:schemas-microsoft-com:office:word" xmlns:w="http://schemas.openxmlformats.org/wordprocessingml/2006/main" xmlns:w14="http://schemas.microsoft.com/office/word/2010/wordml" xmlns:w15="http://schemas.microsoft.com/office/word/2012/wordml" xmlns:w16cex="http://schemas.microsoft.com/office/word/2018/wordml/cex" xmlns:w16cid="http://schemas.microsoft.com/office/word/2016/wordml/cid" xmlns:w16="http://schemas.microsoft.com/office/word/2018/wordml" xmlns:w16sdtdh="http://schemas.microsoft.com/office/word/2020/wordml/sdtdatahash" xmlns:w16se="http://schemas.microsoft.com/office/word/2015/wordml/symex" xmlns:wpg="http://schemas.microsoft.com/office/word/2010/wordprocessingGroup" xmlns:wpi="http://schemas.microsoft.com/office/word/2010/wordprocessingInk" xmlns:wne="http://schemas.microsoft.com/office/word/2006/wordml" xmlns:wps="http://schemas.microsoft.com/office/word/2010/wordprocessingShape" mc:Ignorable="w14 w15 w16se w16cid w16 w16cex w16sdtdh wp14">
+<w:document xmlns:wpc="http://schemas.microsoft.com/office/word/2010/wordprocessingCanvas" xmlns:cx="http://schemas.microsoft.com/office/drawing/2014/chartex" xmlns:cx1="http://schemas.microsoft.com/office/drawing/2015/9/8/chartex" xmlns:cx2="http://schemas.microsoft.com/office/drawing/2015/10/21/chartex" xmlns:cx3="http://schemas.microsoft.com/office/drawing/2016/5/9/chartex" xmlns:cx4="http://schemas.microsoft.com/office/drawing/2016/5/10/chartex" xmlns:cx5="http://schemas.microsoft.com/office/drawing/2016/5/11/chartex" xmlns:cx6="http://schemas.microsoft.com/office/drawing/2016/5/12/chartex" xmlns:cx7="http://schemas.microsoft.com/office/drawing/2016/5/13/chartex" xmlns:cx8="http://schemas.microsoft.com/office/drawing/2016/5/14/chartex" xmlns:mc="http://schemas.openxmlformats.org/markup-compatibility/2006" xmlns:aink="http://schemas.microsoft.com/office/drawing/2016/ink" xmlns:am3d="http://schemas.microsoft.com/office/drawing/2017/model3d" xmlns:o="urn:schemas-microsoft-com:office:office" xmlns:oel="http://schemas.microsoft.com/office/2019/extlst" xmlns:r="http://schemas.openxmlformats.org/officeDocument/2006/relationships" xmlns:m="http://schemas.openxmlformats.org/officeDocument/2006/math" xmlns:v="urn:schemas-microsoft-com:vml" xmlns:wp14="http://schemas.microsoft.com/office/word/2010/wordprocessingDrawing" xmlns:wp="http://schemas.openxmlformats.org/drawingml/2006/wordprocessingDrawing" xmlns:w10="urn:schemas-microsoft-com:office:word" xmlns:w="http://schemas.openxmlformats.org/wordprocessingml/2006/main" xmlns:w14="http://schemas.microsoft.com/office/word/2010/wordml" xmlns:w15="http://schemas.microsoft.com/office/word/2012/wordml" xmlns:w16cex="http://schemas.microsoft.com/office/word/2018/wordml/cex" xmlns:w16cid="http://schemas.microsoft.com/office/word/2016/wordml/cid" xmlns:w16="http://schemas.microsoft.com/office/word/2018/wordml" xmlns:w16du="http://schemas.microsoft.com/office/word/2023/wordml/word16du" xmlns:w16sdtdh="http://schemas.microsoft.com/office/word/2020/wordml/sdtdatahash" xmlns:w16se="http://schemas.microsoft.com/office/word/2015/wordml/symex" xmlns:wpg="http://schemas.microsoft.com/office/word/2010/wordprocessingGroup" xmlns:wpi="http://schemas.microsoft.com/office/word/2010/wordprocessingInk" xmlns:wne="http://schemas.microsoft.com/office/word/2006/wordml" xmlns:wps="http://schemas.microsoft.com/office/word/2010/wordprocessingShape" mc:Ignorable="w14 w15 w16se w16cid w16 w16cex w16sdtdh w16du wp14">
   <w:body>
     <w:p>
       <w:pPr>
@@ -20,6 +20,26 @@
         </w:rPr>
         <w:t>Ewc123122333www</w:t>
       </w:r>
+      <w:r>
+        <w:rPr>
+          <w:lang w:val="en-IN"/>
+        </w:rPr>
+        <w:t xml:space="preserve"> </w:t>
+      </w:r>
+      <w:proofErr w:type="spellStart"/>
+      <w:r>
+        <w:rPr>
+          <w:lang w:val="en-IN"/>
+        </w:rPr>
+        <w:t>tesing</w:t>
+      </w:r>
+      <w:proofErr w:type="spellEnd"/>
+      <w:r>
+        <w:rPr>
+          <w:lang w:val="en-IN"/>
+        </w:rPr>
+        <w:t xml:space="preserve"> fine</w:t>
+      </w:r>
     </w:p>
     <w:sectPr>
       <w:pgSz w:w="12240" w:h="15840"/>
@@ -32,7 +52,7 @@
 </file>
 
 <file path=word/styles.xml><?xml version="1.0" encoding="utf-8"?>
-<w:styles xmlns:mc="http://schemas.openxmlformats.org/markup-compatibility/2006" xmlns:r="http://schemas.openxmlformats.org/officeDocument/2006/relationships" xmlns:w="http://schemas.openxmlformats.org/wordprocessingml/2006/main" xmlns:w14="http://schemas.microsoft.com/office/word/2010/wordml" xmlns:w15="http://schemas.microsoft.com/office/word/2012/wordml" xmlns:w16cex="http://schemas.microsoft.com/office/word/2018/wordml/cex" xmlns:w16cid="http://schemas.microsoft.com/office/word/2016/wordml/cid" xmlns:w16="http://schemas.microsoft.com/office/word/2018/wordml" xmlns:w16sdtdh="http://schemas.microsoft.com/office/word/2020/wordml/sdtdatahash" xmlns:w16se="http://schemas.microsoft.com/office/word/2015/wordml/symex" mc:Ignorable="w14 w15 w16se w16cid w16 w16cex w16sdtdh">
+<w:styles xmlns:mc="http://schemas.openxmlformats.org/markup-compatibility/2006" xmlns:r="http://schemas.openxmlformats.org/officeDocument/2006/relationships" xmlns:w="http://schemas.openxmlformats.org/wordprocessingml/2006/main" xmlns:w14="http://schemas.microsoft.com/office/word/2010/wordml" xmlns:w15="http://schemas.microsoft.com/office/word/2012/wordml" xmlns:w16cex="http://schemas.microsoft.com/office/word/2018/wordml/cex" xmlns:w16cid="http://schemas.microsoft.com/office/word/2016/wordml/cid" xmlns:w16="http://schemas.microsoft.com/office/word/2018/wordml" xmlns:w16du="http://schemas.microsoft.com/office/word/2023/wordml/word16du" xmlns:w16sdtdh="http://schemas.microsoft.com/office/word/2020/wordml/sdtdatahash" xmlns:w16se="http://schemas.microsoft.com/office/word/2015/wordml/symex" mc:Ignorable="w14 w15 w16se w16cid w16 w16cex w16sdtdh w16du">
   <w:docDefaults>
     <w:rPrDefault>
       <w:rPr>
@@ -1248,14 +1268,14 @@
 
 <file path=word/webextensions/taskpanes.xml><?xml version="1.0" encoding="utf-8"?>
 <wetp:taskpanes xmlns:wetp="http://schemas.microsoft.com/office/webextensions/taskpanes/2010/11">
-  <wetp:taskpane dockstate="right" visibility="0" width="350" row="0">
+  <wetp:taskpane dockstate="right" visibility="0" width="525" row="0">
     <wetp:webextensionref xmlns:r="http://schemas.openxmlformats.org/officeDocument/2006/relationships" r:id="rId1"/>
   </wetp:taskpane>
 </wetp:taskpanes>
 </file>
 
 <file path=word/webextensions/webextension1.xml><?xml version="1.0" encoding="utf-8"?>
-<we:webextension xmlns:we="http://schemas.microsoft.com/office/webextensions/webextension/2010/11" id="{0B7BBE17-B6BB-CB4C-8A16-64E28D2ABF5A}">
+<we:webextension xmlns:we="http://schemas.microsoft.com/office/webextensions/webextension/2010/11" id="{875BBCCD-66D0-4A50-A0E6-F6F9634B1415}">
   <we:reference id="0115cf6a-3048-47ca-abd1-7248654a3b50" version="1.0.0.4" store="developer" storeType="Registry"/>
   <we:alternateReferences/>
   <we:properties>

</xml_diff>

<commit_message>
working  - Commented GitLatch Commit @ 2024-6-25-9-58-25-984
</commit_message>
<xml_diff>
--- a/Ewc123122333www.docx
+++ b/Ewc123122333www.docx
@@ -18,7 +18,40 @@
         <w:rPr>
           <w:lang w:val="en-IN"/>
         </w:rPr>
-        <w:t>Ewc123122333www</w:t>
+        <w:t>Ewc123122333ww</w:t>
+      </w:r>
+      <w:r>
+        <w:rPr>
+          <w:lang w:val="en-IN"/>
+        </w:rPr>
+        <w:t xml:space="preserve">okEwc123122333www working fine </w:t>
+      </w:r>
+      <w:proofErr w:type="spellStart"/>
+      <w:r>
+        <w:rPr>
+          <w:lang w:val="en-IN"/>
+        </w:rPr>
+        <w:t>finy</w:t>
+      </w:r>
+      <w:proofErr w:type="spellEnd"/>
+      <w:r>
+        <w:rPr>
+          <w:lang w:val="en-IN"/>
+        </w:rPr>
+        <w:t xml:space="preserve">  </w:t>
+      </w:r>
+    </w:p>
+    <w:p>
+      <w:pPr>
+        <w:rPr>
+          <w:lang w:val="en-IN"/>
+        </w:rPr>
+      </w:pPr>
+      <w:r>
+        <w:rPr>
+          <w:lang w:val="en-IN"/>
+        </w:rPr>
+        <w:t>w</w:t>
       </w:r>
       <w:r>
         <w:rPr>
@@ -49,6 +82,56 @@
     </w:sectPr>
   </w:body>
 </w:document>
+</file>
+
+<file path=word/endnotes.xml><?xml version="1.0" encoding="utf-8"?>
+<w:endnotes xmlns:wpc="http://schemas.microsoft.com/office/word/2010/wordprocessingCanvas" xmlns:cx="http://schemas.microsoft.com/office/drawing/2014/chartex" xmlns:cx1="http://schemas.microsoft.com/office/drawing/2015/9/8/chartex" xmlns:cx2="http://schemas.microsoft.com/office/drawing/2015/10/21/chartex" xmlns:cx3="http://schemas.microsoft.com/office/drawing/2016/5/9/chartex" xmlns:cx4="http://schemas.microsoft.com/office/drawing/2016/5/10/chartex" xmlns:cx5="http://schemas.microsoft.com/office/drawing/2016/5/11/chartex" xmlns:cx6="http://schemas.microsoft.com/office/drawing/2016/5/12/chartex" xmlns:cx7="http://schemas.microsoft.com/office/drawing/2016/5/13/chartex" xmlns:cx8="http://schemas.microsoft.com/office/drawing/2016/5/14/chartex" xmlns:mc="http://schemas.openxmlformats.org/markup-compatibility/2006" xmlns:aink="http://schemas.microsoft.com/office/drawing/2016/ink" xmlns:am3d="http://schemas.microsoft.com/office/drawing/2017/model3d" xmlns:o="urn:schemas-microsoft-com:office:office" xmlns:oel="http://schemas.microsoft.com/office/2019/extlst" xmlns:r="http://schemas.openxmlformats.org/officeDocument/2006/relationships" xmlns:m="http://schemas.openxmlformats.org/officeDocument/2006/math" xmlns:v="urn:schemas-microsoft-com:vml" xmlns:wp14="http://schemas.microsoft.com/office/word/2010/wordprocessingDrawing" xmlns:wp="http://schemas.openxmlformats.org/drawingml/2006/wordprocessingDrawing" xmlns:w10="urn:schemas-microsoft-com:office:word" xmlns:w="http://schemas.openxmlformats.org/wordprocessingml/2006/main" xmlns:w14="http://schemas.microsoft.com/office/word/2010/wordml" xmlns:w15="http://schemas.microsoft.com/office/word/2012/wordml" xmlns:w16cex="http://schemas.microsoft.com/office/word/2018/wordml/cex" xmlns:w16cid="http://schemas.microsoft.com/office/word/2016/wordml/cid" xmlns:w16="http://schemas.microsoft.com/office/word/2018/wordml" xmlns:w16du="http://schemas.microsoft.com/office/word/2023/wordml/word16du" xmlns:w16sdtdh="http://schemas.microsoft.com/office/word/2020/wordml/sdtdatahash" xmlns:w16se="http://schemas.microsoft.com/office/word/2015/wordml/symex" xmlns:wpg="http://schemas.microsoft.com/office/word/2010/wordprocessingGroup" xmlns:wpi="http://schemas.microsoft.com/office/word/2010/wordprocessingInk" xmlns:wne="http://schemas.microsoft.com/office/word/2006/wordml" xmlns:wps="http://schemas.microsoft.com/office/word/2010/wordprocessingShape" mc:Ignorable="w14 w15 w16se w16cid w16 w16cex w16sdtdh w16du wp14">
+  <w:endnote w:type="separator" w:id="-1">
+    <w:p>
+      <w:pPr>
+        <w:spacing w:after="0" w:line="240" w:lineRule="auto"/>
+      </w:pPr>
+      <w:r>
+        <w:separator/>
+      </w:r>
+    </w:p>
+  </w:endnote>
+  <w:endnote w:type="continuationSeparator" w:id="0">
+    <w:p>
+      <w:pPr>
+        <w:spacing w:after="0" w:line="240" w:lineRule="auto"/>
+      </w:pPr>
+      <w:r>
+        <w:continuationSeparator/>
+      </w:r>
+    </w:p>
+  </w:endnote>
+</w:endnotes>
+</file>
+
+<file path=word/footnotes.xml><?xml version="1.0" encoding="utf-8"?>
+<w:footnotes xmlns:wpc="http://schemas.microsoft.com/office/word/2010/wordprocessingCanvas" xmlns:cx="http://schemas.microsoft.com/office/drawing/2014/chartex" xmlns:cx1="http://schemas.microsoft.com/office/drawing/2015/9/8/chartex" xmlns:cx2="http://schemas.microsoft.com/office/drawing/2015/10/21/chartex" xmlns:cx3="http://schemas.microsoft.com/office/drawing/2016/5/9/chartex" xmlns:cx4="http://schemas.microsoft.com/office/drawing/2016/5/10/chartex" xmlns:cx5="http://schemas.microsoft.com/office/drawing/2016/5/11/chartex" xmlns:cx6="http://schemas.microsoft.com/office/drawing/2016/5/12/chartex" xmlns:cx7="http://schemas.microsoft.com/office/drawing/2016/5/13/chartex" xmlns:cx8="http://schemas.microsoft.com/office/drawing/2016/5/14/chartex" xmlns:mc="http://schemas.openxmlformats.org/markup-compatibility/2006" xmlns:aink="http://schemas.microsoft.com/office/drawing/2016/ink" xmlns:am3d="http://schemas.microsoft.com/office/drawing/2017/model3d" xmlns:o="urn:schemas-microsoft-com:office:office" xmlns:oel="http://schemas.microsoft.com/office/2019/extlst" xmlns:r="http://schemas.openxmlformats.org/officeDocument/2006/relationships" xmlns:m="http://schemas.openxmlformats.org/officeDocument/2006/math" xmlns:v="urn:schemas-microsoft-com:vml" xmlns:wp14="http://schemas.microsoft.com/office/word/2010/wordprocessingDrawing" xmlns:wp="http://schemas.openxmlformats.org/drawingml/2006/wordprocessingDrawing" xmlns:w10="urn:schemas-microsoft-com:office:word" xmlns:w="http://schemas.openxmlformats.org/wordprocessingml/2006/main" xmlns:w14="http://schemas.microsoft.com/office/word/2010/wordml" xmlns:w15="http://schemas.microsoft.com/office/word/2012/wordml" xmlns:w16cex="http://schemas.microsoft.com/office/word/2018/wordml/cex" xmlns:w16cid="http://schemas.microsoft.com/office/word/2016/wordml/cid" xmlns:w16="http://schemas.microsoft.com/office/word/2018/wordml" xmlns:w16du="http://schemas.microsoft.com/office/word/2023/wordml/word16du" xmlns:w16sdtdh="http://schemas.microsoft.com/office/word/2020/wordml/sdtdatahash" xmlns:w16se="http://schemas.microsoft.com/office/word/2015/wordml/symex" xmlns:wpg="http://schemas.microsoft.com/office/word/2010/wordprocessingGroup" xmlns:wpi="http://schemas.microsoft.com/office/word/2010/wordprocessingInk" xmlns:wne="http://schemas.microsoft.com/office/word/2006/wordml" xmlns:wps="http://schemas.microsoft.com/office/word/2010/wordprocessingShape" mc:Ignorable="w14 w15 w16se w16cid w16 w16cex w16sdtdh w16du wp14">
+  <w:footnote w:type="separator" w:id="-1">
+    <w:p>
+      <w:pPr>
+        <w:spacing w:after="0" w:line="240" w:lineRule="auto"/>
+      </w:pPr>
+      <w:r>
+        <w:separator/>
+      </w:r>
+    </w:p>
+  </w:footnote>
+  <w:footnote w:type="continuationSeparator" w:id="0">
+    <w:p>
+      <w:pPr>
+        <w:spacing w:after="0" w:line="240" w:lineRule="auto"/>
+      </w:pPr>
+      <w:r>
+        <w:continuationSeparator/>
+      </w:r>
+    </w:p>
+  </w:footnote>
+</w:footnotes>
 </file>
 
 <file path=word/styles.xml><?xml version="1.0" encoding="utf-8"?>
@@ -451,6 +534,10 @@
   <w:style w:type="paragraph" w:default="1" w:styleId="Normal">
     <w:name w:val="Normal"/>
     <w:qFormat/>
+    <w:rsid w:val="005D0846"/>
+    <w:pPr>
+      <w:spacing w:line="256" w:lineRule="auto"/>
+    </w:pPr>
   </w:style>
   <w:style w:type="paragraph" w:styleId="Heading1">
     <w:name w:val="heading 1"/>
@@ -463,7 +550,7 @@
     <w:pPr>
       <w:keepNext/>
       <w:keepLines/>
-      <w:spacing w:before="360" w:after="80"/>
+      <w:spacing w:before="360" w:after="80" w:line="259" w:lineRule="auto"/>
       <w:outlineLvl w:val="0"/>
     </w:pPr>
     <w:rPr>
@@ -486,7 +573,7 @@
     <w:pPr>
       <w:keepNext/>
       <w:keepLines/>
-      <w:spacing w:before="160" w:after="80"/>
+      <w:spacing w:before="160" w:after="80" w:line="259" w:lineRule="auto"/>
       <w:outlineLvl w:val="1"/>
     </w:pPr>
     <w:rPr>
@@ -509,7 +596,7 @@
     <w:pPr>
       <w:keepNext/>
       <w:keepLines/>
-      <w:spacing w:before="160" w:after="80"/>
+      <w:spacing w:before="160" w:after="80" w:line="259" w:lineRule="auto"/>
       <w:outlineLvl w:val="2"/>
     </w:pPr>
     <w:rPr>
@@ -532,7 +619,7 @@
     <w:pPr>
       <w:keepNext/>
       <w:keepLines/>
-      <w:spacing w:before="80" w:after="40"/>
+      <w:spacing w:before="80" w:after="40" w:line="259" w:lineRule="auto"/>
       <w:outlineLvl w:val="3"/>
     </w:pPr>
     <w:rPr>
@@ -555,7 +642,7 @@
     <w:pPr>
       <w:keepNext/>
       <w:keepLines/>
-      <w:spacing w:before="80" w:after="40"/>
+      <w:spacing w:before="80" w:after="40" w:line="259" w:lineRule="auto"/>
       <w:outlineLvl w:val="4"/>
     </w:pPr>
     <w:rPr>
@@ -576,7 +663,7 @@
     <w:pPr>
       <w:keepNext/>
       <w:keepLines/>
-      <w:spacing w:before="40" w:after="0"/>
+      <w:spacing w:before="40" w:after="0" w:line="259" w:lineRule="auto"/>
       <w:outlineLvl w:val="5"/>
     </w:pPr>
     <w:rPr>
@@ -599,7 +686,7 @@
     <w:pPr>
       <w:keepNext/>
       <w:keepLines/>
-      <w:spacing w:before="40" w:after="0"/>
+      <w:spacing w:before="40" w:after="0" w:line="259" w:lineRule="auto"/>
       <w:outlineLvl w:val="6"/>
     </w:pPr>
     <w:rPr>
@@ -620,7 +707,7 @@
     <w:pPr>
       <w:keepNext/>
       <w:keepLines/>
-      <w:spacing w:after="0"/>
+      <w:spacing w:after="0" w:line="259" w:lineRule="auto"/>
       <w:outlineLvl w:val="7"/>
     </w:pPr>
     <w:rPr>
@@ -643,7 +730,7 @@
     <w:pPr>
       <w:keepNext/>
       <w:keepLines/>
-      <w:spacing w:after="0"/>
+      <w:spacing w:after="0" w:line="259" w:lineRule="auto"/>
       <w:outlineLvl w:val="8"/>
     </w:pPr>
     <w:rPr>
@@ -843,6 +930,7 @@
       <w:numPr>
         <w:ilvl w:val="1"/>
       </w:numPr>
+      <w:spacing w:line="259" w:lineRule="auto"/>
     </w:pPr>
     <w:rPr>
       <w:rFonts w:eastAsiaTheme="majorEastAsia" w:cstheme="majorBidi"/>
@@ -875,7 +963,7 @@
     <w:qFormat/>
     <w:rsid w:val="00BA4DD2"/>
     <w:pPr>
-      <w:spacing w:before="160"/>
+      <w:spacing w:before="160" w:line="259" w:lineRule="auto"/>
       <w:jc w:val="center"/>
     </w:pPr>
     <w:rPr>
@@ -903,6 +991,7 @@
     <w:qFormat/>
     <w:rsid w:val="00BA4DD2"/>
     <w:pPr>
+      <w:spacing w:line="259" w:lineRule="auto"/>
       <w:ind w:left="720"/>
       <w:contextualSpacing/>
     </w:pPr>
@@ -932,7 +1021,7 @@
         <w:top w:val="single" w:sz="4" w:space="10" w:color="0F4761" w:themeColor="accent1" w:themeShade="BF"/>
         <w:bottom w:val="single" w:sz="4" w:space="10" w:color="0F4761" w:themeColor="accent1" w:themeShade="BF"/>
       </w:pBdr>
-      <w:spacing w:before="360" w:after="360"/>
+      <w:spacing w:before="360" w:after="360" w:line="259" w:lineRule="auto"/>
       <w:ind w:left="864" w:right="864"/>
       <w:jc w:val="center"/>
     </w:pPr>
@@ -967,6 +1056,50 @@
       <w:color w:val="0F4761" w:themeColor="accent1" w:themeShade="BF"/>
       <w:spacing w:val="5"/>
     </w:rPr>
+  </w:style>
+  <w:style w:type="paragraph" w:styleId="Header">
+    <w:name w:val="header"/>
+    <w:basedOn w:val="Normal"/>
+    <w:link w:val="HeaderChar"/>
+    <w:uiPriority w:val="99"/>
+    <w:unhideWhenUsed/>
+    <w:rsid w:val="00D12DE2"/>
+    <w:pPr>
+      <w:tabs>
+        <w:tab w:val="center" w:pos="4680"/>
+        <w:tab w:val="right" w:pos="9360"/>
+      </w:tabs>
+      <w:spacing w:after="0" w:line="240" w:lineRule="auto"/>
+    </w:pPr>
+  </w:style>
+  <w:style w:type="character" w:customStyle="1" w:styleId="HeaderChar">
+    <w:name w:val="Header Char"/>
+    <w:basedOn w:val="DefaultParagraphFont"/>
+    <w:link w:val="Header"/>
+    <w:uiPriority w:val="99"/>
+    <w:rsid w:val="00D12DE2"/>
+  </w:style>
+  <w:style w:type="paragraph" w:styleId="Footer">
+    <w:name w:val="footer"/>
+    <w:basedOn w:val="Normal"/>
+    <w:link w:val="FooterChar"/>
+    <w:uiPriority w:val="99"/>
+    <w:unhideWhenUsed/>
+    <w:rsid w:val="00D12DE2"/>
+    <w:pPr>
+      <w:tabs>
+        <w:tab w:val="center" w:pos="4680"/>
+        <w:tab w:val="right" w:pos="9360"/>
+      </w:tabs>
+      <w:spacing w:after="0" w:line="240" w:lineRule="auto"/>
+    </w:pPr>
+  </w:style>
+  <w:style w:type="character" w:customStyle="1" w:styleId="FooterChar">
+    <w:name w:val="Footer Char"/>
+    <w:basedOn w:val="DefaultParagraphFont"/>
+    <w:link w:val="Footer"/>
+    <w:uiPriority w:val="99"/>
+    <w:rsid w:val="00D12DE2"/>
   </w:style>
 </w:styles>
 </file>

</xml_diff>

<commit_message>
working  - Commented GitLatch Commit @ 2024-6-25-9-59-48-22
</commit_message>
<xml_diff>
--- a/Ewc123122333www.docx
+++ b/Ewc123122333www.docx
@@ -550,7 +550,7 @@
     <w:pPr>
       <w:keepNext/>
       <w:keepLines/>
-      <w:spacing w:before="360" w:after="80" w:line="259" w:lineRule="auto"/>
+      <w:spacing w:before="360" w:after="80"/>
       <w:outlineLvl w:val="0"/>
     </w:pPr>
     <w:rPr>
@@ -573,7 +573,7 @@
     <w:pPr>
       <w:keepNext/>
       <w:keepLines/>
-      <w:spacing w:before="160" w:after="80" w:line="259" w:lineRule="auto"/>
+      <w:spacing w:before="160" w:after="80"/>
       <w:outlineLvl w:val="1"/>
     </w:pPr>
     <w:rPr>
@@ -596,7 +596,7 @@
     <w:pPr>
       <w:keepNext/>
       <w:keepLines/>
-      <w:spacing w:before="160" w:after="80" w:line="259" w:lineRule="auto"/>
+      <w:spacing w:before="160" w:after="80"/>
       <w:outlineLvl w:val="2"/>
     </w:pPr>
     <w:rPr>
@@ -619,7 +619,7 @@
     <w:pPr>
       <w:keepNext/>
       <w:keepLines/>
-      <w:spacing w:before="80" w:after="40" w:line="259" w:lineRule="auto"/>
+      <w:spacing w:before="80" w:after="40"/>
       <w:outlineLvl w:val="3"/>
     </w:pPr>
     <w:rPr>
@@ -642,7 +642,7 @@
     <w:pPr>
       <w:keepNext/>
       <w:keepLines/>
-      <w:spacing w:before="80" w:after="40" w:line="259" w:lineRule="auto"/>
+      <w:spacing w:before="80" w:after="40"/>
       <w:outlineLvl w:val="4"/>
     </w:pPr>
     <w:rPr>
@@ -663,7 +663,7 @@
     <w:pPr>
       <w:keepNext/>
       <w:keepLines/>
-      <w:spacing w:before="40" w:after="0" w:line="259" w:lineRule="auto"/>
+      <w:spacing w:before="40" w:after="0"/>
       <w:outlineLvl w:val="5"/>
     </w:pPr>
     <w:rPr>
@@ -686,7 +686,7 @@
     <w:pPr>
       <w:keepNext/>
       <w:keepLines/>
-      <w:spacing w:before="40" w:after="0" w:line="259" w:lineRule="auto"/>
+      <w:spacing w:before="40" w:after="0"/>
       <w:outlineLvl w:val="6"/>
     </w:pPr>
     <w:rPr>
@@ -707,7 +707,7 @@
     <w:pPr>
       <w:keepNext/>
       <w:keepLines/>
-      <w:spacing w:after="0" w:line="259" w:lineRule="auto"/>
+      <w:spacing w:after="0"/>
       <w:outlineLvl w:val="7"/>
     </w:pPr>
     <w:rPr>
@@ -730,7 +730,7 @@
     <w:pPr>
       <w:keepNext/>
       <w:keepLines/>
-      <w:spacing w:after="0" w:line="259" w:lineRule="auto"/>
+      <w:spacing w:after="0"/>
       <w:outlineLvl w:val="8"/>
     </w:pPr>
     <w:rPr>
@@ -930,7 +930,6 @@
       <w:numPr>
         <w:ilvl w:val="1"/>
       </w:numPr>
-      <w:spacing w:line="259" w:lineRule="auto"/>
     </w:pPr>
     <w:rPr>
       <w:rFonts w:eastAsiaTheme="majorEastAsia" w:cstheme="majorBidi"/>
@@ -963,7 +962,7 @@
     <w:qFormat/>
     <w:rsid w:val="00BA4DD2"/>
     <w:pPr>
-      <w:spacing w:before="160" w:line="259" w:lineRule="auto"/>
+      <w:spacing w:before="160"/>
       <w:jc w:val="center"/>
     </w:pPr>
     <w:rPr>
@@ -991,7 +990,6 @@
     <w:qFormat/>
     <w:rsid w:val="00BA4DD2"/>
     <w:pPr>
-      <w:spacing w:line="259" w:lineRule="auto"/>
       <w:ind w:left="720"/>
       <w:contextualSpacing/>
     </w:pPr>
@@ -1021,7 +1019,7 @@
         <w:top w:val="single" w:sz="4" w:space="10" w:color="0F4761" w:themeColor="accent1" w:themeShade="BF"/>
         <w:bottom w:val="single" w:sz="4" w:space="10" w:color="0F4761" w:themeColor="accent1" w:themeShade="BF"/>
       </w:pBdr>
-      <w:spacing w:before="360" w:after="360" w:line="259" w:lineRule="auto"/>
+      <w:spacing w:before="360" w:after="360"/>
       <w:ind w:left="864" w:right="864"/>
       <w:jc w:val="center"/>
     </w:pPr>

</xml_diff>